<commit_message>
Submited week 4 notes
</commit_message>
<xml_diff>
--- a/Week-4/Questions.docx
+++ b/Week-4/Questions.docx
@@ -4,275 +4,430 @@
   <w:body>
     <w:p>
       <w:r>
-        <w:t xml:space="preserve">As a user, I should be able </w:t>
+        <w:t>As</w:t>
+      </w:r>
+      <w:r>
+        <w:t xml:space="preserve"> a user…</w:t>
+      </w:r>
+    </w:p>
+    <w:p>
+      <w:pPr>
+        <w:pStyle w:val="ListParagraph"/>
+        <w:numPr>
+          <w:ilvl w:val="0"/>
+          <w:numId w:val="1"/>
+        </w:numPr>
+      </w:pPr>
+      <w:r>
+        <w:t>I should be able to sign up</w:t>
+      </w:r>
+      <w:r>
+        <w:t>.</w:t>
+      </w:r>
+    </w:p>
+    <w:p>
+      <w:pPr>
+        <w:pStyle w:val="ListParagraph"/>
+        <w:numPr>
+          <w:ilvl w:val="0"/>
+          <w:numId w:val="1"/>
+        </w:numPr>
+      </w:pPr>
+      <w:r>
+        <w:t>I should be able to sign in</w:t>
+      </w:r>
+      <w:r>
+        <w:t>.</w:t>
+      </w:r>
+    </w:p>
+    <w:p>
+      <w:pPr>
+        <w:pStyle w:val="ListParagraph"/>
+        <w:numPr>
+          <w:ilvl w:val="0"/>
+          <w:numId w:val="1"/>
+        </w:numPr>
+      </w:pPr>
+      <w:r>
+        <w:t>I should be able to edit my account settings such as password and privacy settings</w:t>
+      </w:r>
+      <w:r>
+        <w:t>.</w:t>
+      </w:r>
+    </w:p>
+    <w:p>
+      <w:pPr>
+        <w:pStyle w:val="ListParagraph"/>
+        <w:numPr>
+          <w:ilvl w:val="0"/>
+          <w:numId w:val="1"/>
+        </w:numPr>
+      </w:pPr>
+      <w:r>
+        <w:t>I should be able to list my contact details.</w:t>
+      </w:r>
+    </w:p>
+    <w:p>
+      <w:pPr>
+        <w:pStyle w:val="ListParagraph"/>
+        <w:numPr>
+          <w:ilvl w:val="0"/>
+          <w:numId w:val="1"/>
+        </w:numPr>
+      </w:pPr>
+      <w:r>
+        <w:t>I</w:t>
+      </w:r>
+      <w:r>
+        <w:t xml:space="preserve"> should be able to add books that I own that are listed in a database so that I can show others what books that I own.</w:t>
+      </w:r>
+    </w:p>
+    <w:p>
+      <w:pPr>
+        <w:pStyle w:val="ListParagraph"/>
+        <w:numPr>
+          <w:ilvl w:val="0"/>
+          <w:numId w:val="1"/>
+        </w:numPr>
+      </w:pPr>
+      <w:r>
+        <w:t>I should be able to watch others and set up what I get notified by, so that when they post a notification, announcement or snippet, I will know.</w:t>
+      </w:r>
+    </w:p>
+    <w:p>
+      <w:pPr>
+        <w:pStyle w:val="ListParagraph"/>
+        <w:numPr>
+          <w:ilvl w:val="0"/>
+          <w:numId w:val="1"/>
+        </w:numPr>
+      </w:pPr>
+      <w:r>
+        <w:t xml:space="preserve">Based on my settings, people I watch, people I don’t watch and/or myself should be able to type in short messages to be left on my personal </w:t>
+      </w:r>
+      <w:proofErr w:type="spellStart"/>
+      <w:r>
+        <w:t>shoutbox</w:t>
+      </w:r>
+      <w:proofErr w:type="spellEnd"/>
+      <w:r>
+        <w:t>.</w:t>
+      </w:r>
+    </w:p>
+    <w:p>
+      <w:pPr>
+        <w:pStyle w:val="ListParagraph"/>
+        <w:numPr>
+          <w:ilvl w:val="0"/>
+          <w:numId w:val="1"/>
+        </w:numPr>
+      </w:pPr>
+      <w:r>
+        <w:t>W</w:t>
+      </w:r>
+      <w:r>
+        <w:t xml:space="preserve">hen I edit my profile, I should be able to set myself into one of the specific categories (reader, author, bookstore, bookstore keeper, </w:t>
       </w:r>
       <w:proofErr w:type="gramStart"/>
       <w:r>
-        <w:t>to  sign</w:t>
+        <w:t>publisher</w:t>
       </w:r>
       <w:proofErr w:type="gramEnd"/>
       <w:r>
-        <w:t xml:space="preserve"> up</w:t>
-      </w:r>
-    </w:p>
-    <w:p>
-      <w:r>
-        <w:t xml:space="preserve">As a user, I should be able to sign in </w:t>
-      </w:r>
-    </w:p>
-    <w:p>
-      <w:r>
-        <w:t xml:space="preserve">As a user, when I edit my profile, I should be able to set myself into one of the specific categories (reader, author, bookstore, bookstore keeper, </w:t>
-      </w:r>
-      <w:proofErr w:type="gramStart"/>
-      <w:r>
-        <w:t>publisher</w:t>
-      </w:r>
-      <w:proofErr w:type="gramEnd"/>
-      <w:r>
         <w:t xml:space="preserve">). </w:t>
       </w:r>
     </w:p>
     <w:p>
-      <w:r>
-        <w:t>As a user, I should be able to edit my account settings such as password and privacy settings.</w:t>
+      <w:pPr>
+        <w:pStyle w:val="ListParagraph"/>
+        <w:numPr>
+          <w:ilvl w:val="0"/>
+          <w:numId w:val="1"/>
+        </w:numPr>
+      </w:pPr>
+      <w:r>
+        <w:t>When I set my user account as a bookstore keeper, a bookstore, or a publisher, I should be able to have some way to verify that I am that person (tentative feature!)</w:t>
+      </w:r>
+    </w:p>
+    <w:p>
+      <w:pPr>
+        <w:pStyle w:val="ListParagraph"/>
+        <w:numPr>
+          <w:ilvl w:val="0"/>
+          <w:numId w:val="1"/>
+        </w:numPr>
+      </w:pPr>
+      <w:r>
+        <w:t>When someone I</w:t>
       </w:r>
     </w:p>
     <w:p/>
     <w:p>
       <w:r>
-        <w:t>As a user, I should be able to add books that I own that are listed in a database so that I can show others what books that I own.</w:t>
+        <w:t>As an author…</w:t>
+      </w:r>
+    </w:p>
+    <w:p>
+      <w:pPr>
+        <w:pStyle w:val="ListParagraph"/>
+        <w:numPr>
+          <w:ilvl w:val="0"/>
+          <w:numId w:val="2"/>
+        </w:numPr>
+      </w:pPr>
+      <w:r>
+        <w:t>I should be able to add books that I've written or are drafting so others can see what books I've written</w:t>
+      </w:r>
+      <w:r>
+        <w:t>.</w:t>
+      </w:r>
+    </w:p>
+    <w:p>
+      <w:pPr>
+        <w:pStyle w:val="ListParagraph"/>
+        <w:numPr>
+          <w:ilvl w:val="0"/>
+          <w:numId w:val="2"/>
+        </w:numPr>
+      </w:pPr>
+      <w:r>
+        <w:t>I should be able to put up snippets or quotes from my book so that my followers can read, like, gain or spread interest in my book.</w:t>
+      </w:r>
+    </w:p>
+    <w:p>
+      <w:pPr>
+        <w:pStyle w:val="ListParagraph"/>
+        <w:numPr>
+          <w:ilvl w:val="0"/>
+          <w:numId w:val="2"/>
+        </w:numPr>
+      </w:pPr>
+      <w:r>
+        <w:t>I should be able to make important announcements for my followers and prospective followers to read so they can be up to date with anything I have to say such as progress on my book.</w:t>
+      </w:r>
+    </w:p>
+    <w:p>
+      <w:pPr>
+        <w:pStyle w:val="ListParagraph"/>
+        <w:numPr>
+          <w:ilvl w:val="0"/>
+          <w:numId w:val="2"/>
+        </w:numPr>
+      </w:pPr>
+      <w:r>
+        <w:t>W</w:t>
+      </w:r>
+      <w:r>
+        <w:t>hen my book is nearly finished I should be able to search for local or non-local publishers so that I</w:t>
+      </w:r>
+      <w:r>
+        <w:t xml:space="preserve"> can contact them from the site.</w:t>
+      </w:r>
+    </w:p>
+    <w:p>
+      <w:pPr>
+        <w:pStyle w:val="ListParagraph"/>
+        <w:numPr>
+          <w:ilvl w:val="0"/>
+          <w:numId w:val="2"/>
+        </w:numPr>
+      </w:pPr>
+      <w:r>
+        <w:t xml:space="preserve">I should be able to </w:t>
+      </w:r>
+      <w:r>
+        <w:fldChar w:fldCharType="begin"/>
+      </w:r>
+      <w:r>
+        <w:instrText xml:space="preserve"> LINK Word.Document.12 "C:\\Users\\ASUS\\Documents\\GitHub\\Metis-Bootcamp\\Week-4\\Questions.docx" "OLE_LINK1" \a \r </w:instrText>
+      </w:r>
+      <w:r>
+        <w:fldChar w:fldCharType="separate"/>
+      </w:r>
+      <w:r>
+        <w:t xml:space="preserve">search </w:t>
+      </w:r>
+      <w:r>
+        <w:fldChar w:fldCharType="end"/>
+      </w:r>
+      <w:r>
+        <w:t xml:space="preserve"> </w:t>
+      </w:r>
+      <w:r>
+        <w:t xml:space="preserve">and </w:t>
+      </w:r>
+      <w:r>
+        <w:t>contact for a bookstore or bookstore keeper</w:t>
+      </w:r>
+      <w:r>
+        <w:t xml:space="preserve"> in order to discuss (possibly with the publisher) if the book can be sold on the store.</w:t>
       </w:r>
     </w:p>
     <w:p/>
     <w:p>
       <w:r>
-        <w:t xml:space="preserve">As an author, I should be able to add books that I've written or are drafting so others can see what books I've written. </w:t>
+        <w:t>As a bookstore…</w:t>
+      </w:r>
+    </w:p>
+    <w:p>
+      <w:pPr>
+        <w:pStyle w:val="ListParagraph"/>
+        <w:numPr>
+          <w:ilvl w:val="0"/>
+          <w:numId w:val="3"/>
+        </w:numPr>
+      </w:pPr>
+      <w:r>
+        <w:t>I should be able to assign and verify people claiming to be keepers of the account access into the account and make changes.</w:t>
+      </w:r>
+    </w:p>
+    <w:p>
+      <w:pPr>
+        <w:pStyle w:val="ListParagraph"/>
+        <w:numPr>
+          <w:ilvl w:val="0"/>
+          <w:numId w:val="3"/>
+        </w:numPr>
+      </w:pPr>
+      <w:r>
+        <w:t>I should be able to list what books/</w:t>
+      </w:r>
+      <w:proofErr w:type="spellStart"/>
+      <w:r>
+        <w:t>ebooks</w:t>
+      </w:r>
+      <w:proofErr w:type="spellEnd"/>
+      <w:r>
+        <w:t xml:space="preserve"> my store sells.</w:t>
+      </w:r>
+    </w:p>
+    <w:p>
+      <w:pPr>
+        <w:pStyle w:val="ListParagraph"/>
+        <w:numPr>
+          <w:ilvl w:val="0"/>
+          <w:numId w:val="3"/>
+        </w:numPr>
+      </w:pPr>
+      <w:r>
+        <w:t>I should be able to make announcements to my followers for any kind of deals, promotions, or news that they should know.</w:t>
+      </w:r>
+    </w:p>
+    <w:p>
+      <w:pPr>
+        <w:pStyle w:val="ListParagraph"/>
+        <w:numPr>
+          <w:ilvl w:val="0"/>
+          <w:numId w:val="3"/>
+        </w:numPr>
+      </w:pPr>
+      <w:r>
+        <w:t>I should be able to list which authors or publishers have partnered with my store so others can see and go to my website/shop to purchase their book/</w:t>
+      </w:r>
+      <w:proofErr w:type="spellStart"/>
+      <w:r>
+        <w:t>ebooks</w:t>
+      </w:r>
+      <w:proofErr w:type="spellEnd"/>
+      <w:r>
+        <w:t>.</w:t>
       </w:r>
     </w:p>
     <w:p/>
     <w:p>
       <w:r>
-        <w:t>As an author, I should be able to put up snippets or quotes from my book so that my followers can read, like, gain or spread interest in my book.</w:t>
-      </w:r>
-    </w:p>
-    <w:p/>
-    <w:p>
-      <w:r>
-        <w:t>As an author, when my book is nearly finished I should be able to search for local or non-local publishers so that I can contact them from the site.</w:t>
-      </w:r>
-    </w:p>
-    <w:p/>
-    <w:p>
-      <w:r>
-        <w:t>As an author, I should be able to make important announcements for my followers and prospective followers to read so they can be up to date with anything I have to say such as progress on my book.</w:t>
-      </w:r>
-    </w:p>
-    <w:p/>
-    <w:p>
-      <w:r>
-        <w:t>As</w:t>
-      </w:r>
-      <w:r>
-        <w:t xml:space="preserve"> a user…</w:t>
-      </w:r>
-    </w:p>
-    <w:p>
-      <w:pPr>
-        <w:pStyle w:val="ListParagraph"/>
-        <w:numPr>
-          <w:ilvl w:val="0"/>
-          <w:numId w:val="1"/>
-        </w:numPr>
-      </w:pPr>
-      <w:r>
-        <w:t>I should be able to sign up</w:t>
-      </w:r>
-      <w:r>
-        <w:t>.</w:t>
-      </w:r>
-    </w:p>
-    <w:p>
-      <w:pPr>
-        <w:pStyle w:val="ListParagraph"/>
-        <w:numPr>
-          <w:ilvl w:val="0"/>
-          <w:numId w:val="1"/>
-        </w:numPr>
-      </w:pPr>
-      <w:r>
-        <w:t>I should be able to sign in</w:t>
-      </w:r>
-      <w:r>
-        <w:t>.</w:t>
-      </w:r>
-    </w:p>
-    <w:p>
-      <w:pPr>
-        <w:pStyle w:val="ListParagraph"/>
-        <w:numPr>
-          <w:ilvl w:val="0"/>
-          <w:numId w:val="1"/>
-        </w:numPr>
-      </w:pPr>
-      <w:r>
-        <w:t>I should be able to edit my account settings such as password and privacy settings</w:t>
-      </w:r>
-      <w:r>
-        <w:t>.</w:t>
-      </w:r>
-    </w:p>
-    <w:p>
-      <w:pPr>
-        <w:pStyle w:val="ListParagraph"/>
-        <w:numPr>
-          <w:ilvl w:val="0"/>
-          <w:numId w:val="1"/>
-        </w:numPr>
-      </w:pPr>
-      <w:r>
-        <w:t>I</w:t>
-      </w:r>
-      <w:r>
-        <w:t xml:space="preserve"> should be able to add books that I own that are listed in a database so that I can show others what books that I own.</w:t>
-      </w:r>
-    </w:p>
-    <w:p>
-      <w:pPr>
-        <w:pStyle w:val="ListParagraph"/>
-        <w:numPr>
-          <w:ilvl w:val="0"/>
-          <w:numId w:val="1"/>
-        </w:numPr>
-      </w:pPr>
-      <w:r>
-        <w:t>W</w:t>
-      </w:r>
-      <w:r>
-        <w:t xml:space="preserve">hen I edit my profile, I should be able to set myself into one of the specific categories (reader, author, bookstore, bookstore keeper, </w:t>
-      </w:r>
-      <w:proofErr w:type="gramStart"/>
-      <w:r>
-        <w:t>publisher</w:t>
-      </w:r>
-      <w:proofErr w:type="gramEnd"/>
-      <w:r>
-        <w:t xml:space="preserve">). </w:t>
-      </w:r>
-    </w:p>
-    <w:p>
-      <w:pPr>
-        <w:pStyle w:val="ListParagraph"/>
-        <w:numPr>
-          <w:ilvl w:val="0"/>
-          <w:numId w:val="1"/>
-        </w:numPr>
-      </w:pPr>
-      <w:r>
-        <w:t>When I set my user account as a bookstore keeper, a bookstore, or a publisher, I should be able to have some way to verify that I am that person (tentative feature!)</w:t>
-      </w:r>
-    </w:p>
-    <w:p/>
-    <w:p>
-      <w:r>
-        <w:t>As an author…</w:t>
-      </w:r>
-    </w:p>
-    <w:p>
-      <w:pPr>
-        <w:pStyle w:val="ListParagraph"/>
-        <w:numPr>
-          <w:ilvl w:val="0"/>
-          <w:numId w:val="2"/>
-        </w:numPr>
-      </w:pPr>
-      <w:r>
-        <w:t>I should be able to add books that I've written or are drafting so others can see what books I've written</w:t>
-      </w:r>
-      <w:r>
-        <w:t>.</w:t>
-      </w:r>
-    </w:p>
-    <w:p>
-      <w:pPr>
-        <w:pStyle w:val="ListParagraph"/>
-        <w:numPr>
-          <w:ilvl w:val="0"/>
-          <w:numId w:val="2"/>
-        </w:numPr>
-      </w:pPr>
-      <w:r>
-        <w:t>I should be able to put up snippets or quotes from my book so that my followers can read, like, gain or spread interest in my book.</w:t>
-      </w:r>
-    </w:p>
-    <w:p>
-      <w:pPr>
-        <w:pStyle w:val="ListParagraph"/>
-        <w:numPr>
-          <w:ilvl w:val="0"/>
-          <w:numId w:val="2"/>
-        </w:numPr>
-      </w:pPr>
-      <w:r>
-        <w:t>I should be able to make important announcements for my followers and prospective followers to read so they can be up to date with anything I have to say such as progress on my book.</w:t>
-      </w:r>
-    </w:p>
-    <w:p>
-      <w:pPr>
-        <w:pStyle w:val="ListParagraph"/>
-        <w:numPr>
-          <w:ilvl w:val="0"/>
-          <w:numId w:val="2"/>
-        </w:numPr>
-      </w:pPr>
-      <w:r>
-        <w:t>W</w:t>
-      </w:r>
-      <w:r>
-        <w:t>hen my book is nearly finished I should be able to search for local or non-local publishers so that I</w:t>
-      </w:r>
-      <w:r>
-        <w:t xml:space="preserve"> can contact them from the site.</w:t>
-      </w:r>
-    </w:p>
-    <w:p>
-      <w:pPr>
-        <w:pStyle w:val="ListParagraph"/>
-        <w:numPr>
-          <w:ilvl w:val="0"/>
-          <w:numId w:val="2"/>
-        </w:numPr>
-      </w:pPr>
-      <w:r>
-        <w:t xml:space="preserve">I should be able to </w:t>
-      </w:r>
-      <w:r>
-        <w:fldChar w:fldCharType="begin"/>
-      </w:r>
-      <w:r>
-        <w:instrText xml:space="preserve"> LINK Word.Document.12 "C:\\Users\\ASUS\\Documents\\GitHub\\Metis-Bootcamp\\Week-4\\Questions.docx" "OLE_LINK1" \a \r </w:instrText>
-      </w:r>
-      <w:r>
-        <w:fldChar w:fldCharType="separate"/>
-      </w:r>
-      <w:r>
-        <w:t xml:space="preserve">search </w:t>
-      </w:r>
-      <w:r>
-        <w:fldChar w:fldCharType="end"/>
-      </w:r>
-      <w:r>
-        <w:t xml:space="preserve"> </w:t>
-      </w:r>
-      <w:r>
-        <w:t xml:space="preserve">and </w:t>
-      </w:r>
-      <w:r>
-        <w:t>contact for a bookstore or bookstore keeper to</w:t>
-      </w:r>
+        <w:t>As a bookstore keeper…</w:t>
+      </w:r>
+    </w:p>
+    <w:p>
+      <w:pPr>
+        <w:pStyle w:val="ListParagraph"/>
+        <w:numPr>
+          <w:ilvl w:val="0"/>
+          <w:numId w:val="4"/>
+        </w:numPr>
+      </w:pPr>
+      <w:r>
+        <w:t>I should be able to manage the bookstore account remotely and have access to its functions as described above.</w:t>
+      </w:r>
+    </w:p>
+    <w:p>
+      <w:pPr>
+        <w:pStyle w:val="ListParagraph"/>
+        <w:numPr>
+          <w:ilvl w:val="0"/>
+          <w:numId w:val="4"/>
+        </w:numPr>
+      </w:pPr>
+      <w:r>
+        <w:t>I should be able to find and contact authors, publishers, and other users so that if I need to speak with them personally or find their contact details, I am able t</w:t>
+      </w:r>
+      <w:r>
+        <w:t>o reach out to them.</w:t>
+      </w:r>
+    </w:p>
+    <w:p>
       <w:bookmarkStart w:id="0" w:name="_GoBack"/>
       <w:bookmarkEnd w:id="0"/>
     </w:p>
+    <w:p>
+      <w:r>
+        <w:t>As a publisher…</w:t>
+      </w:r>
+    </w:p>
+    <w:p>
+      <w:pPr>
+        <w:pStyle w:val="ListParagraph"/>
+        <w:numPr>
+          <w:ilvl w:val="0"/>
+          <w:numId w:val="5"/>
+        </w:numPr>
+      </w:pPr>
+      <w:r>
+        <w:t>I should be able to list all authors whose books I’ve published.</w:t>
+      </w:r>
+    </w:p>
+    <w:p>
+      <w:pPr>
+        <w:pStyle w:val="ListParagraph"/>
+        <w:numPr>
+          <w:ilvl w:val="0"/>
+          <w:numId w:val="5"/>
+        </w:numPr>
+      </w:pPr>
+      <w:r>
+        <w:t>I should be able to list any partner authors or shops that I’</w:t>
+      </w:r>
+      <w:r>
+        <w:t>m in an arrangement with.</w:t>
+      </w:r>
+    </w:p>
+    <w:p>
+      <w:pPr>
+        <w:pStyle w:val="ListParagraph"/>
+        <w:numPr>
+          <w:ilvl w:val="0"/>
+          <w:numId w:val="5"/>
+        </w:numPr>
+      </w:pPr>
+      <w:r>
+        <w:t>I should be able to find and contact any potential authors, shops or partners that I would be interested in.</w:t>
+      </w:r>
+    </w:p>
+    <w:p>
+      <w:pPr>
+        <w:pStyle w:val="ListParagraph"/>
+        <w:numPr>
+          <w:ilvl w:val="0"/>
+          <w:numId w:val="5"/>
+        </w:numPr>
+      </w:pPr>
+      <w:r>
+        <w:lastRenderedPageBreak/>
+        <w:t>I should be able to announce any news pertaining to my publishing on an announcements box.</w:t>
+      </w:r>
+    </w:p>
+    <w:p/>
     <w:sectPr>
       <w:pgSz w:w="11906" w:h="16838"/>
       <w:pgMar w:top="1440" w:right="1440" w:bottom="1440" w:left="1440" w:header="708" w:footer="708" w:gutter="0"/>
@@ -286,6 +441,119 @@
 <file path=word/numbering.xml><?xml version="1.0" encoding="utf-8"?>
 <w:numbering xmlns:wpc="http://schemas.microsoft.com/office/word/2010/wordprocessingCanvas" xmlns:mc="http://schemas.openxmlformats.org/markup-compatibility/2006" xmlns:o="urn:schemas-microsoft-com:office:office" xmlns:r="http://schemas.openxmlformats.org/officeDocument/2006/relationships" xmlns:m="http://schemas.openxmlformats.org/officeDocument/2006/math" xmlns:v="urn:schemas-microsoft-com:vml" xmlns:wp14="http://schemas.microsoft.com/office/word/2010/wordprocessingDrawing" xmlns:wp="http://schemas.openxmlformats.org/drawingml/2006/wordprocessingDrawing" xmlns:w10="urn:schemas-microsoft-com:office:word" xmlns:w="http://schemas.openxmlformats.org/wordprocessingml/2006/main" xmlns:w14="http://schemas.microsoft.com/office/word/2010/wordml" xmlns:w15="http://schemas.microsoft.com/office/word/2012/wordml" xmlns:wpg="http://schemas.microsoft.com/office/word/2010/wordprocessingGroup" xmlns:wpi="http://schemas.microsoft.com/office/word/2010/wordprocessingInk" xmlns:wne="http://schemas.microsoft.com/office/word/2006/wordml" xmlns:wps="http://schemas.microsoft.com/office/word/2010/wordprocessingShape" mc:Ignorable="w14 w15 wp14">
   <w:abstractNum w:abstractNumId="0">
+    <w:nsid w:val="0A423B17"/>
+    <w:multiLevelType w:val="hybridMultilevel"/>
+    <w:tmpl w:val="2AD6A37C"/>
+    <w:lvl w:ilvl="0" w:tplc="04210001">
+      <w:start w:val="1"/>
+      <w:numFmt w:val="bullet"/>
+      <w:lvlText w:val=""/>
+      <w:lvlJc w:val="left"/>
+      <w:pPr>
+        <w:ind w:left="720" w:hanging="360"/>
+      </w:pPr>
+      <w:rPr>
+        <w:rFonts w:ascii="Symbol" w:hAnsi="Symbol" w:hint="default"/>
+      </w:rPr>
+    </w:lvl>
+    <w:lvl w:ilvl="1" w:tplc="04210003" w:tentative="1">
+      <w:start w:val="1"/>
+      <w:numFmt w:val="bullet"/>
+      <w:lvlText w:val="o"/>
+      <w:lvlJc w:val="left"/>
+      <w:pPr>
+        <w:ind w:left="1440" w:hanging="360"/>
+      </w:pPr>
+      <w:rPr>
+        <w:rFonts w:ascii="Courier New" w:hAnsi="Courier New" w:cs="Courier New" w:hint="default"/>
+      </w:rPr>
+    </w:lvl>
+    <w:lvl w:ilvl="2" w:tplc="04210005" w:tentative="1">
+      <w:start w:val="1"/>
+      <w:numFmt w:val="bullet"/>
+      <w:lvlText w:val=""/>
+      <w:lvlJc w:val="left"/>
+      <w:pPr>
+        <w:ind w:left="2160" w:hanging="360"/>
+      </w:pPr>
+      <w:rPr>
+        <w:rFonts w:ascii="Wingdings" w:hAnsi="Wingdings" w:hint="default"/>
+      </w:rPr>
+    </w:lvl>
+    <w:lvl w:ilvl="3" w:tplc="04210001" w:tentative="1">
+      <w:start w:val="1"/>
+      <w:numFmt w:val="bullet"/>
+      <w:lvlText w:val=""/>
+      <w:lvlJc w:val="left"/>
+      <w:pPr>
+        <w:ind w:left="2880" w:hanging="360"/>
+      </w:pPr>
+      <w:rPr>
+        <w:rFonts w:ascii="Symbol" w:hAnsi="Symbol" w:hint="default"/>
+      </w:rPr>
+    </w:lvl>
+    <w:lvl w:ilvl="4" w:tplc="04210003" w:tentative="1">
+      <w:start w:val="1"/>
+      <w:numFmt w:val="bullet"/>
+      <w:lvlText w:val="o"/>
+      <w:lvlJc w:val="left"/>
+      <w:pPr>
+        <w:ind w:left="3600" w:hanging="360"/>
+      </w:pPr>
+      <w:rPr>
+        <w:rFonts w:ascii="Courier New" w:hAnsi="Courier New" w:cs="Courier New" w:hint="default"/>
+      </w:rPr>
+    </w:lvl>
+    <w:lvl w:ilvl="5" w:tplc="04210005" w:tentative="1">
+      <w:start w:val="1"/>
+      <w:numFmt w:val="bullet"/>
+      <w:lvlText w:val=""/>
+      <w:lvlJc w:val="left"/>
+      <w:pPr>
+        <w:ind w:left="4320" w:hanging="360"/>
+      </w:pPr>
+      <w:rPr>
+        <w:rFonts w:ascii="Wingdings" w:hAnsi="Wingdings" w:hint="default"/>
+      </w:rPr>
+    </w:lvl>
+    <w:lvl w:ilvl="6" w:tplc="04210001" w:tentative="1">
+      <w:start w:val="1"/>
+      <w:numFmt w:val="bullet"/>
+      <w:lvlText w:val=""/>
+      <w:lvlJc w:val="left"/>
+      <w:pPr>
+        <w:ind w:left="5040" w:hanging="360"/>
+      </w:pPr>
+      <w:rPr>
+        <w:rFonts w:ascii="Symbol" w:hAnsi="Symbol" w:hint="default"/>
+      </w:rPr>
+    </w:lvl>
+    <w:lvl w:ilvl="7" w:tplc="04210003" w:tentative="1">
+      <w:start w:val="1"/>
+      <w:numFmt w:val="bullet"/>
+      <w:lvlText w:val="o"/>
+      <w:lvlJc w:val="left"/>
+      <w:pPr>
+        <w:ind w:left="5760" w:hanging="360"/>
+      </w:pPr>
+      <w:rPr>
+        <w:rFonts w:ascii="Courier New" w:hAnsi="Courier New" w:cs="Courier New" w:hint="default"/>
+      </w:rPr>
+    </w:lvl>
+    <w:lvl w:ilvl="8" w:tplc="04210005" w:tentative="1">
+      <w:start w:val="1"/>
+      <w:numFmt w:val="bullet"/>
+      <w:lvlText w:val=""/>
+      <w:lvlJc w:val="left"/>
+      <w:pPr>
+        <w:ind w:left="6480" w:hanging="360"/>
+      </w:pPr>
+      <w:rPr>
+        <w:rFonts w:ascii="Wingdings" w:hAnsi="Wingdings" w:hint="default"/>
+      </w:rPr>
+    </w:lvl>
+  </w:abstractNum>
+  <w:abstractNum w:abstractNumId="1">
     <w:nsid w:val="2D1D5E99"/>
     <w:multiLevelType w:val="hybridMultilevel"/>
     <w:tmpl w:val="9CC6F71C"/>
@@ -398,7 +666,233 @@
       </w:rPr>
     </w:lvl>
   </w:abstractNum>
-  <w:abstractNum w:abstractNumId="1">
+  <w:abstractNum w:abstractNumId="2">
+    <w:nsid w:val="4E277468"/>
+    <w:multiLevelType w:val="hybridMultilevel"/>
+    <w:tmpl w:val="21E6DEBC"/>
+    <w:lvl w:ilvl="0" w:tplc="04210001">
+      <w:start w:val="1"/>
+      <w:numFmt w:val="bullet"/>
+      <w:lvlText w:val=""/>
+      <w:lvlJc w:val="left"/>
+      <w:pPr>
+        <w:ind w:left="720" w:hanging="360"/>
+      </w:pPr>
+      <w:rPr>
+        <w:rFonts w:ascii="Symbol" w:hAnsi="Symbol" w:hint="default"/>
+      </w:rPr>
+    </w:lvl>
+    <w:lvl w:ilvl="1" w:tplc="04210003" w:tentative="1">
+      <w:start w:val="1"/>
+      <w:numFmt w:val="bullet"/>
+      <w:lvlText w:val="o"/>
+      <w:lvlJc w:val="left"/>
+      <w:pPr>
+        <w:ind w:left="1440" w:hanging="360"/>
+      </w:pPr>
+      <w:rPr>
+        <w:rFonts w:ascii="Courier New" w:hAnsi="Courier New" w:cs="Courier New" w:hint="default"/>
+      </w:rPr>
+    </w:lvl>
+    <w:lvl w:ilvl="2" w:tplc="04210005" w:tentative="1">
+      <w:start w:val="1"/>
+      <w:numFmt w:val="bullet"/>
+      <w:lvlText w:val=""/>
+      <w:lvlJc w:val="left"/>
+      <w:pPr>
+        <w:ind w:left="2160" w:hanging="360"/>
+      </w:pPr>
+      <w:rPr>
+        <w:rFonts w:ascii="Wingdings" w:hAnsi="Wingdings" w:hint="default"/>
+      </w:rPr>
+    </w:lvl>
+    <w:lvl w:ilvl="3" w:tplc="04210001" w:tentative="1">
+      <w:start w:val="1"/>
+      <w:numFmt w:val="bullet"/>
+      <w:lvlText w:val=""/>
+      <w:lvlJc w:val="left"/>
+      <w:pPr>
+        <w:ind w:left="2880" w:hanging="360"/>
+      </w:pPr>
+      <w:rPr>
+        <w:rFonts w:ascii="Symbol" w:hAnsi="Symbol" w:hint="default"/>
+      </w:rPr>
+    </w:lvl>
+    <w:lvl w:ilvl="4" w:tplc="04210003" w:tentative="1">
+      <w:start w:val="1"/>
+      <w:numFmt w:val="bullet"/>
+      <w:lvlText w:val="o"/>
+      <w:lvlJc w:val="left"/>
+      <w:pPr>
+        <w:ind w:left="3600" w:hanging="360"/>
+      </w:pPr>
+      <w:rPr>
+        <w:rFonts w:ascii="Courier New" w:hAnsi="Courier New" w:cs="Courier New" w:hint="default"/>
+      </w:rPr>
+    </w:lvl>
+    <w:lvl w:ilvl="5" w:tplc="04210005" w:tentative="1">
+      <w:start w:val="1"/>
+      <w:numFmt w:val="bullet"/>
+      <w:lvlText w:val=""/>
+      <w:lvlJc w:val="left"/>
+      <w:pPr>
+        <w:ind w:left="4320" w:hanging="360"/>
+      </w:pPr>
+      <w:rPr>
+        <w:rFonts w:ascii="Wingdings" w:hAnsi="Wingdings" w:hint="default"/>
+      </w:rPr>
+    </w:lvl>
+    <w:lvl w:ilvl="6" w:tplc="04210001" w:tentative="1">
+      <w:start w:val="1"/>
+      <w:numFmt w:val="bullet"/>
+      <w:lvlText w:val=""/>
+      <w:lvlJc w:val="left"/>
+      <w:pPr>
+        <w:ind w:left="5040" w:hanging="360"/>
+      </w:pPr>
+      <w:rPr>
+        <w:rFonts w:ascii="Symbol" w:hAnsi="Symbol" w:hint="default"/>
+      </w:rPr>
+    </w:lvl>
+    <w:lvl w:ilvl="7" w:tplc="04210003" w:tentative="1">
+      <w:start w:val="1"/>
+      <w:numFmt w:val="bullet"/>
+      <w:lvlText w:val="o"/>
+      <w:lvlJc w:val="left"/>
+      <w:pPr>
+        <w:ind w:left="5760" w:hanging="360"/>
+      </w:pPr>
+      <w:rPr>
+        <w:rFonts w:ascii="Courier New" w:hAnsi="Courier New" w:cs="Courier New" w:hint="default"/>
+      </w:rPr>
+    </w:lvl>
+    <w:lvl w:ilvl="8" w:tplc="04210005" w:tentative="1">
+      <w:start w:val="1"/>
+      <w:numFmt w:val="bullet"/>
+      <w:lvlText w:val=""/>
+      <w:lvlJc w:val="left"/>
+      <w:pPr>
+        <w:ind w:left="6480" w:hanging="360"/>
+      </w:pPr>
+      <w:rPr>
+        <w:rFonts w:ascii="Wingdings" w:hAnsi="Wingdings" w:hint="default"/>
+      </w:rPr>
+    </w:lvl>
+  </w:abstractNum>
+  <w:abstractNum w:abstractNumId="3">
+    <w:nsid w:val="5ABC1EA1"/>
+    <w:multiLevelType w:val="hybridMultilevel"/>
+    <w:tmpl w:val="6470B970"/>
+    <w:lvl w:ilvl="0" w:tplc="04210001">
+      <w:start w:val="1"/>
+      <w:numFmt w:val="bullet"/>
+      <w:lvlText w:val=""/>
+      <w:lvlJc w:val="left"/>
+      <w:pPr>
+        <w:ind w:left="720" w:hanging="360"/>
+      </w:pPr>
+      <w:rPr>
+        <w:rFonts w:ascii="Symbol" w:hAnsi="Symbol" w:hint="default"/>
+      </w:rPr>
+    </w:lvl>
+    <w:lvl w:ilvl="1" w:tplc="04210003" w:tentative="1">
+      <w:start w:val="1"/>
+      <w:numFmt w:val="bullet"/>
+      <w:lvlText w:val="o"/>
+      <w:lvlJc w:val="left"/>
+      <w:pPr>
+        <w:ind w:left="1440" w:hanging="360"/>
+      </w:pPr>
+      <w:rPr>
+        <w:rFonts w:ascii="Courier New" w:hAnsi="Courier New" w:cs="Courier New" w:hint="default"/>
+      </w:rPr>
+    </w:lvl>
+    <w:lvl w:ilvl="2" w:tplc="04210005" w:tentative="1">
+      <w:start w:val="1"/>
+      <w:numFmt w:val="bullet"/>
+      <w:lvlText w:val=""/>
+      <w:lvlJc w:val="left"/>
+      <w:pPr>
+        <w:ind w:left="2160" w:hanging="360"/>
+      </w:pPr>
+      <w:rPr>
+        <w:rFonts w:ascii="Wingdings" w:hAnsi="Wingdings" w:hint="default"/>
+      </w:rPr>
+    </w:lvl>
+    <w:lvl w:ilvl="3" w:tplc="04210001" w:tentative="1">
+      <w:start w:val="1"/>
+      <w:numFmt w:val="bullet"/>
+      <w:lvlText w:val=""/>
+      <w:lvlJc w:val="left"/>
+      <w:pPr>
+        <w:ind w:left="2880" w:hanging="360"/>
+      </w:pPr>
+      <w:rPr>
+        <w:rFonts w:ascii="Symbol" w:hAnsi="Symbol" w:hint="default"/>
+      </w:rPr>
+    </w:lvl>
+    <w:lvl w:ilvl="4" w:tplc="04210003" w:tentative="1">
+      <w:start w:val="1"/>
+      <w:numFmt w:val="bullet"/>
+      <w:lvlText w:val="o"/>
+      <w:lvlJc w:val="left"/>
+      <w:pPr>
+        <w:ind w:left="3600" w:hanging="360"/>
+      </w:pPr>
+      <w:rPr>
+        <w:rFonts w:ascii="Courier New" w:hAnsi="Courier New" w:cs="Courier New" w:hint="default"/>
+      </w:rPr>
+    </w:lvl>
+    <w:lvl w:ilvl="5" w:tplc="04210005" w:tentative="1">
+      <w:start w:val="1"/>
+      <w:numFmt w:val="bullet"/>
+      <w:lvlText w:val=""/>
+      <w:lvlJc w:val="left"/>
+      <w:pPr>
+        <w:ind w:left="4320" w:hanging="360"/>
+      </w:pPr>
+      <w:rPr>
+        <w:rFonts w:ascii="Wingdings" w:hAnsi="Wingdings" w:hint="default"/>
+      </w:rPr>
+    </w:lvl>
+    <w:lvl w:ilvl="6" w:tplc="04210001" w:tentative="1">
+      <w:start w:val="1"/>
+      <w:numFmt w:val="bullet"/>
+      <w:lvlText w:val=""/>
+      <w:lvlJc w:val="left"/>
+      <w:pPr>
+        <w:ind w:left="5040" w:hanging="360"/>
+      </w:pPr>
+      <w:rPr>
+        <w:rFonts w:ascii="Symbol" w:hAnsi="Symbol" w:hint="default"/>
+      </w:rPr>
+    </w:lvl>
+    <w:lvl w:ilvl="7" w:tplc="04210003" w:tentative="1">
+      <w:start w:val="1"/>
+      <w:numFmt w:val="bullet"/>
+      <w:lvlText w:val="o"/>
+      <w:lvlJc w:val="left"/>
+      <w:pPr>
+        <w:ind w:left="5760" w:hanging="360"/>
+      </w:pPr>
+      <w:rPr>
+        <w:rFonts w:ascii="Courier New" w:hAnsi="Courier New" w:cs="Courier New" w:hint="default"/>
+      </w:rPr>
+    </w:lvl>
+    <w:lvl w:ilvl="8" w:tplc="04210005" w:tentative="1">
+      <w:start w:val="1"/>
+      <w:numFmt w:val="bullet"/>
+      <w:lvlText w:val=""/>
+      <w:lvlJc w:val="left"/>
+      <w:pPr>
+        <w:ind w:left="6480" w:hanging="360"/>
+      </w:pPr>
+      <w:rPr>
+        <w:rFonts w:ascii="Wingdings" w:hAnsi="Wingdings" w:hint="default"/>
+      </w:rPr>
+    </w:lvl>
+  </w:abstractNum>
+  <w:abstractNum w:abstractNumId="4">
     <w:nsid w:val="6E477253"/>
     <w:multiLevelType w:val="hybridMultilevel"/>
     <w:tmpl w:val="6D246C54"/>
@@ -512,10 +1006,19 @@
     </w:lvl>
   </w:abstractNum>
   <w:num w:numId="1">
+    <w:abstractNumId w:val="4"/>
+  </w:num>
+  <w:num w:numId="2">
     <w:abstractNumId w:val="1"/>
   </w:num>
-  <w:num w:numId="2">
+  <w:num w:numId="3">
     <w:abstractNumId w:val="0"/>
+  </w:num>
+  <w:num w:numId="4">
+    <w:abstractNumId w:val="3"/>
+  </w:num>
+  <w:num w:numId="5">
+    <w:abstractNumId w:val="2"/>
   </w:num>
 </w:numbering>
 </file>

</xml_diff>